<commit_message>
updated class 1 task a bit
</commit_message>
<xml_diff>
--- a/Class materials/Class 1/Class 1 Conceptual Exercises.docx
+++ b/Class materials/Class 1/Class 1 Conceptual Exercises.docx
@@ -45,7 +45,21 @@
         <w:rPr>
           <w:lang w:val="en-US"/>
         </w:rPr>
-        <w:t xml:space="preserve">Hey CogSci'ers :) </w:t>
+        <w:t xml:space="preserve">Hey </w:t>
+      </w:r>
+      <w:proofErr w:type="spellStart"/>
+      <w:r>
+        <w:rPr>
+          <w:lang w:val="en-US"/>
+        </w:rPr>
+        <w:t>CogSci'ers</w:t>
+      </w:r>
+      <w:proofErr w:type="spellEnd"/>
+      <w:r>
+        <w:rPr>
+          <w:lang w:val="en-US"/>
+        </w:rPr>
+        <w:t xml:space="preserve"> :) </w:t>
       </w:r>
     </w:p>
     <w:p>
@@ -121,22 +135,84 @@
         <w:rPr>
           <w:lang w:val="en-US"/>
         </w:rPr>
-        <w:t xml:space="preserve">Welcome to #TeamBayesian, sure :) But some of it is more general than that. </w:t>
-      </w:r>
-    </w:p>
-    <w:p>
-      <w:pPr>
-        <w:rPr>
-          <w:b/>
-          <w:bCs/>
-          <w:lang w:val="en-US"/>
-        </w:rPr>
-      </w:pPr>
-      <w:r>
-        <w:rPr>
-          <w:lang w:val="en-US"/>
-        </w:rPr>
-        <w:t>Just like Richard McElreath's book, we will move between</w:t>
+        <w:t xml:space="preserve">Welcome to #TeamBayesian, sure :) But </w:t>
+      </w:r>
+      <w:r>
+        <w:rPr>
+          <w:lang w:val="en-US"/>
+        </w:rPr>
+        <w:t>many</w:t>
+      </w:r>
+      <w:r>
+        <w:rPr>
+          <w:lang w:val="en-US"/>
+        </w:rPr>
+        <w:t xml:space="preserve"> </w:t>
+      </w:r>
+      <w:r>
+        <w:rPr>
+          <w:lang w:val="en-US"/>
+        </w:rPr>
+        <w:t>things</w:t>
+      </w:r>
+      <w:r>
+        <w:rPr>
+          <w:lang w:val="en-US"/>
+        </w:rPr>
+        <w:t xml:space="preserve"> </w:t>
+      </w:r>
+      <w:r>
+        <w:rPr>
+          <w:lang w:val="en-US"/>
+        </w:rPr>
+        <w:t xml:space="preserve">are </w:t>
+      </w:r>
+      <w:r>
+        <w:rPr>
+          <w:lang w:val="en-US"/>
+        </w:rPr>
+        <w:t xml:space="preserve">more general </w:t>
+      </w:r>
+      <w:r>
+        <w:rPr>
+          <w:lang w:val="en-US"/>
+        </w:rPr>
+        <w:t>as well</w:t>
+      </w:r>
+      <w:r>
+        <w:rPr>
+          <w:lang w:val="en-US"/>
+        </w:rPr>
+        <w:t xml:space="preserve">. </w:t>
+      </w:r>
+    </w:p>
+    <w:p>
+      <w:pPr>
+        <w:rPr>
+          <w:b/>
+          <w:bCs/>
+          <w:lang w:val="en-US"/>
+        </w:rPr>
+      </w:pPr>
+      <w:r>
+        <w:rPr>
+          <w:lang w:val="en-US"/>
+        </w:rPr>
+        <w:t xml:space="preserve">Just like Richard </w:t>
+      </w:r>
+      <w:proofErr w:type="spellStart"/>
+      <w:r>
+        <w:rPr>
+          <w:lang w:val="en-US"/>
+        </w:rPr>
+        <w:t>McElreath's</w:t>
+      </w:r>
+      <w:proofErr w:type="spellEnd"/>
+      <w:r>
+        <w:rPr>
+          <w:lang w:val="en-US"/>
+        </w:rPr>
+        <w:t xml:space="preserve"> book, we will move between</w:t>
       </w:r>
       <w:r>
         <w:rPr>
@@ -691,7 +767,16 @@
           <w:iCs/>
           <w:lang w:val="en-US"/>
         </w:rPr>
-        <w:t>What is the difference between</w:t>
+        <w:t xml:space="preserve">What is the difference </w:t>
+      </w:r>
+      <w:proofErr w:type="gramStart"/>
+      <w:r>
+        <w:rPr>
+          <w:i/>
+          <w:iCs/>
+          <w:lang w:val="en-US"/>
+        </w:rPr>
+        <w:t>between</w:t>
       </w:r>
       <w:r>
         <w:rPr>
@@ -699,6 +784,7 @@
         </w:rPr>
         <w:t>:</w:t>
       </w:r>
+      <w:proofErr w:type="gramEnd"/>
     </w:p>
     <w:p>
       <w:pPr>
@@ -817,7 +903,79 @@
           <w:iCs/>
           <w:lang w:val="en-US"/>
         </w:rPr>
-        <w:t>Think about different kinds of models. Here are some examples. What's the difference?</w:t>
+        <w:t>Consider</w:t>
+      </w:r>
+      <w:r>
+        <w:rPr>
+          <w:i/>
+          <w:iCs/>
+          <w:lang w:val="en-US"/>
+        </w:rPr>
+        <w:t xml:space="preserve"> different kinds of models. Here are some examples</w:t>
+      </w:r>
+      <w:r>
+        <w:rPr>
+          <w:i/>
+          <w:iCs/>
+          <w:lang w:val="en-US"/>
+        </w:rPr>
+        <w:t xml:space="preserve"> that are not necessarily mutually exclusive</w:t>
+      </w:r>
+      <w:r>
+        <w:rPr>
+          <w:i/>
+          <w:iCs/>
+          <w:lang w:val="en-US"/>
+        </w:rPr>
+        <w:t>. What</w:t>
+      </w:r>
+      <w:r>
+        <w:rPr>
+          <w:i/>
+          <w:iCs/>
+          <w:lang w:val="en-US"/>
+        </w:rPr>
+        <w:t xml:space="preserve"> are</w:t>
+      </w:r>
+      <w:r>
+        <w:rPr>
+          <w:i/>
+          <w:iCs/>
+          <w:lang w:val="en-US"/>
+        </w:rPr>
+        <w:t xml:space="preserve"> the</w:t>
+      </w:r>
+      <w:r>
+        <w:rPr>
+          <w:i/>
+          <w:iCs/>
+          <w:lang w:val="en-US"/>
+        </w:rPr>
+        <w:t>ir</w:t>
+      </w:r>
+      <w:r>
+        <w:rPr>
+          <w:i/>
+          <w:iCs/>
+          <w:lang w:val="en-US"/>
+        </w:rPr>
+        <w:t xml:space="preserve"> difference</w:t>
+      </w:r>
+      <w:r>
+        <w:rPr>
+          <w:i/>
+          <w:iCs/>
+          <w:lang w:val="en-US"/>
+        </w:rPr>
+        <w:t>s</w:t>
+      </w:r>
+      <w:r>
+        <w:rPr>
+          <w:i/>
+          <w:iCs/>
+          <w:lang w:val="en-US"/>
+        </w:rPr>
+        <w:t>?</w:t>
       </w:r>
     </w:p>
     <w:p>
@@ -919,25 +1077,45 @@
           <w:bCs/>
           <w:lang w:val="en-US"/>
         </w:rPr>
-        <w:t>A business model</w:t>
-      </w:r>
-    </w:p>
-    <w:p>
-      <w:pPr>
-        <w:rPr>
-          <w:b/>
-          <w:bCs/>
-          <w:lang w:val="en-US"/>
-        </w:rPr>
-      </w:pPr>
-      <w:r>
-        <w:rPr>
-          <w:b/>
-          <w:bCs/>
-          <w:lang w:val="en-US"/>
-        </w:rPr>
-        <w:t>A LEGO model</w:t>
-      </w:r>
+        <w:t xml:space="preserve">A business </w:t>
+      </w:r>
+      <w:proofErr w:type="gramStart"/>
+      <w:r>
+        <w:rPr>
+          <w:b/>
+          <w:bCs/>
+          <w:lang w:val="en-US"/>
+        </w:rPr>
+        <w:t>model</w:t>
+      </w:r>
+      <w:proofErr w:type="gramEnd"/>
+    </w:p>
+    <w:p>
+      <w:pPr>
+        <w:rPr>
+          <w:b/>
+          <w:bCs/>
+          <w:lang w:val="en-US"/>
+        </w:rPr>
+      </w:pPr>
+      <w:r>
+        <w:rPr>
+          <w:b/>
+          <w:bCs/>
+          <w:lang w:val="en-US"/>
+        </w:rPr>
+        <w:t xml:space="preserve">A LEGO </w:t>
+      </w:r>
+      <w:proofErr w:type="gramStart"/>
+      <w:r>
+        <w:rPr>
+          <w:b/>
+          <w:bCs/>
+          <w:lang w:val="en-US"/>
+        </w:rPr>
+        <w:t>model</w:t>
+      </w:r>
+      <w:proofErr w:type="gramEnd"/>
     </w:p>
     <w:p>
       <w:pPr>
@@ -1089,23 +1267,6 @@
           <w:lang w:val="en-US"/>
         </w:rPr>
         <w:t xml:space="preserve"> </w:t>
-      </w:r>
-    </w:p>
-    <w:p>
-      <w:pPr>
-        <w:rPr>
-          <w:i/>
-          <w:iCs/>
-          <w:lang w:val="en-US"/>
-        </w:rPr>
-      </w:pPr>
-      <w:r>
-        <w:rPr>
-          <w:i/>
-          <w:iCs/>
-          <w:lang w:val="en-US"/>
-        </w:rPr>
-        <w:t>There are probably more synonyms.</w:t>
       </w:r>
     </w:p>
     <w:p>
@@ -1252,8 +1413,18 @@
           <w:iCs/>
           <w:lang w:val="en-US"/>
         </w:rPr>
-        <w:t>What does it mean to</w:t>
-      </w:r>
+        <w:t xml:space="preserve">What does it mean </w:t>
+      </w:r>
+      <w:proofErr w:type="gramStart"/>
+      <w:r>
+        <w:rPr>
+          <w:i/>
+          <w:iCs/>
+          <w:lang w:val="en-US"/>
+        </w:rPr>
+        <w:t>to</w:t>
+      </w:r>
+      <w:proofErr w:type="gramEnd"/>
     </w:p>
     <w:p>
       <w:pPr>
@@ -1496,15 +1667,51 @@
           <w:iCs/>
           <w:lang w:val="en-US"/>
         </w:rPr>
-        <w:t xml:space="preserve">Richard McElreath </w:t>
-      </w:r>
-      <w:r>
-        <w:rPr>
-          <w:i/>
-          <w:iCs/>
-          <w:lang w:val="en-US"/>
-        </w:rPr>
-        <w:t xml:space="preserve">quotes Bruno Finetti: </w:t>
+        <w:t xml:space="preserve">Richard </w:t>
+      </w:r>
+      <w:proofErr w:type="spellStart"/>
+      <w:r>
+        <w:rPr>
+          <w:i/>
+          <w:iCs/>
+          <w:lang w:val="en-US"/>
+        </w:rPr>
+        <w:t>McElreath</w:t>
+      </w:r>
+      <w:proofErr w:type="spellEnd"/>
+      <w:r>
+        <w:rPr>
+          <w:i/>
+          <w:iCs/>
+          <w:lang w:val="en-US"/>
+        </w:rPr>
+        <w:t xml:space="preserve"> </w:t>
+      </w:r>
+      <w:r>
+        <w:rPr>
+          <w:i/>
+          <w:iCs/>
+          <w:lang w:val="en-US"/>
+        </w:rPr>
+        <w:t xml:space="preserve">quotes Bruno </w:t>
+      </w:r>
+      <w:proofErr w:type="spellStart"/>
+      <w:r>
+        <w:rPr>
+          <w:i/>
+          <w:iCs/>
+          <w:lang w:val="en-US"/>
+        </w:rPr>
+        <w:t>Finetti</w:t>
+      </w:r>
+      <w:proofErr w:type="spellEnd"/>
+      <w:r>
+        <w:rPr>
+          <w:i/>
+          <w:iCs/>
+          <w:lang w:val="en-US"/>
+        </w:rPr>
+        <w:t xml:space="preserve">: </w:t>
       </w:r>
     </w:p>
     <w:p>
@@ -1610,19 +1817,44 @@
     <w:p>
       <w:pPr>
         <w:rPr>
-          <w:i/>
-          <w:iCs/>
-          <w:lang w:val="en-US"/>
-        </w:rPr>
-      </w:pPr>
-      <w:r>
-        <w:rPr>
-          <w:i/>
-          <w:iCs/>
-          <w:lang w:val="en-US"/>
-        </w:rPr>
-        <w:t>What is the difference between</w:t>
-      </w:r>
+          <w:color w:val="FF0000"/>
+          <w:lang w:val="en-US"/>
+        </w:rPr>
+      </w:pPr>
+      <w:r>
+        <w:rPr>
+          <w:color w:val="FF0000"/>
+          <w:lang w:val="en-US"/>
+        </w:rPr>
+        <w:t>Challenge</w:t>
+      </w:r>
+    </w:p>
+    <w:p>
+      <w:pPr>
+        <w:rPr>
+          <w:i/>
+          <w:iCs/>
+          <w:lang w:val="en-US"/>
+        </w:rPr>
+      </w:pPr>
+      <w:r>
+        <w:rPr>
+          <w:i/>
+          <w:iCs/>
+          <w:lang w:val="en-US"/>
+        </w:rPr>
+        <w:t xml:space="preserve">What is the difference </w:t>
+      </w:r>
+      <w:proofErr w:type="gramStart"/>
+      <w:r>
+        <w:rPr>
+          <w:i/>
+          <w:iCs/>
+          <w:lang w:val="en-US"/>
+        </w:rPr>
+        <w:t>between</w:t>
+      </w:r>
+      <w:proofErr w:type="gramEnd"/>
     </w:p>
     <w:p>
       <w:pPr>
@@ -1680,7 +1912,25 @@
           <w:iCs/>
           <w:lang w:val="en-US"/>
         </w:rPr>
-        <w:t>and which one does McElreath seem to believe in?</w:t>
+        <w:t xml:space="preserve">and which one does </w:t>
+      </w:r>
+      <w:proofErr w:type="spellStart"/>
+      <w:r>
+        <w:rPr>
+          <w:i/>
+          <w:iCs/>
+          <w:lang w:val="en-US"/>
+        </w:rPr>
+        <w:t>McElreath</w:t>
+      </w:r>
+      <w:proofErr w:type="spellEnd"/>
+      <w:r>
+        <w:rPr>
+          <w:i/>
+          <w:iCs/>
+          <w:lang w:val="en-US"/>
+        </w:rPr>
+        <w:t xml:space="preserve"> seem to believe in?</w:t>
       </w:r>
     </w:p>
     <w:p>
@@ -1740,8 +1990,18 @@
           <w:iCs/>
           <w:lang w:val="en-US"/>
         </w:rPr>
-        <w:t>What is the difference between a</w:t>
-      </w:r>
+        <w:t xml:space="preserve">What is the difference between </w:t>
+      </w:r>
+      <w:proofErr w:type="gramStart"/>
+      <w:r>
+        <w:rPr>
+          <w:i/>
+          <w:iCs/>
+          <w:lang w:val="en-US"/>
+        </w:rPr>
+        <w:t>a</w:t>
+      </w:r>
+      <w:proofErr w:type="gramEnd"/>
     </w:p>
     <w:p>
       <w:pPr>
@@ -1799,40 +2059,6 @@
           <w:iCs/>
           <w:lang w:val="en-US"/>
         </w:rPr>
-        <w:t>A subtype of which of them would be a</w:t>
-      </w:r>
-    </w:p>
-    <w:p>
-      <w:pPr>
-        <w:rPr>
-          <w:b/>
-          <w:bCs/>
-          <w:lang w:val="en-US"/>
-        </w:rPr>
-      </w:pPr>
-      <w:r>
-        <w:rPr>
-          <w:b/>
-          <w:bCs/>
-          <w:lang w:val="en-US"/>
-        </w:rPr>
-        <w:t>Binary distribution</w:t>
-      </w:r>
-    </w:p>
-    <w:p>
-      <w:pPr>
-        <w:rPr>
-          <w:i/>
-          <w:iCs/>
-          <w:lang w:val="en-US"/>
-        </w:rPr>
-      </w:pPr>
-      <w:r>
-        <w:rPr>
-          <w:i/>
-          <w:iCs/>
-          <w:lang w:val="en-US"/>
-        </w:rPr>
         <w:t xml:space="preserve">In a distribution, what is the </w:t>
       </w:r>
     </w:p>
@@ -2011,24 +2237,24 @@
           <w:iCs/>
           <w:lang w:val="en-US"/>
         </w:rPr>
+        <w:t>What is on</w:t>
+      </w:r>
+    </w:p>
+    <w:p>
+      <w:pPr>
+        <w:rPr>
+          <w:b/>
+          <w:bCs/>
+          <w:lang w:val="en-US"/>
+        </w:rPr>
+      </w:pPr>
+      <w:r>
+        <w:rPr>
+          <w:b/>
+          <w:bCs/>
+          <w:lang w:val="en-US"/>
+        </w:rPr>
         <w:lastRenderedPageBreak/>
-        <w:t>What is on</w:t>
-      </w:r>
-    </w:p>
-    <w:p>
-      <w:pPr>
-        <w:rPr>
-          <w:b/>
-          <w:bCs/>
-          <w:lang w:val="en-US"/>
-        </w:rPr>
-      </w:pPr>
-      <w:r>
-        <w:rPr>
-          <w:b/>
-          <w:bCs/>
-          <w:lang w:val="en-US"/>
-        </w:rPr>
         <w:t>The axes of common visualizations of probability distributions</w:t>
       </w:r>
     </w:p>
@@ -2131,8 +2357,18 @@
           <w:iCs/>
           <w:lang w:val="en-US"/>
         </w:rPr>
-        <w:t>What are the probability density functions'</w:t>
-      </w:r>
+        <w:t xml:space="preserve">What are the probability density </w:t>
+      </w:r>
+      <w:proofErr w:type="gramStart"/>
+      <w:r>
+        <w:rPr>
+          <w:i/>
+          <w:iCs/>
+          <w:lang w:val="en-US"/>
+        </w:rPr>
+        <w:t>functions'</w:t>
+      </w:r>
+      <w:proofErr w:type="gramEnd"/>
     </w:p>
     <w:p>
       <w:pPr>
@@ -2350,8 +2586,18 @@
           <w:iCs/>
           <w:lang w:val="en-US"/>
         </w:rPr>
-        <w:t>ame their</w:t>
-      </w:r>
+        <w:t xml:space="preserve">ame </w:t>
+      </w:r>
+      <w:proofErr w:type="gramStart"/>
+      <w:r>
+        <w:rPr>
+          <w:i/>
+          <w:iCs/>
+          <w:lang w:val="en-US"/>
+        </w:rPr>
+        <w:t>their</w:t>
+      </w:r>
+      <w:proofErr w:type="gramEnd"/>
     </w:p>
     <w:p>
       <w:pPr>
@@ -2543,6 +2789,21 @@
     <w:p>
       <w:pPr>
         <w:rPr>
+          <w:color w:val="FF0000"/>
+          <w:lang w:val="en-US"/>
+        </w:rPr>
+      </w:pPr>
+      <w:r>
+        <w:rPr>
+          <w:color w:val="FF0000"/>
+          <w:lang w:val="en-US"/>
+        </w:rPr>
+        <w:t>Challenge</w:t>
+      </w:r>
+    </w:p>
+    <w:p>
+      <w:pPr>
+        <w:rPr>
           <w:i/>
           <w:iCs/>
           <w:lang w:val="en-US"/>
@@ -2588,7 +2849,25 @@
           <w:iCs/>
           <w:lang w:val="en-US"/>
         </w:rPr>
-        <w:t xml:space="preserve">Why is it also known as a </w:t>
+        <w:t xml:space="preserve">Why is it also known as </w:t>
+      </w:r>
+      <w:proofErr w:type="gramStart"/>
+      <w:r>
+        <w:rPr>
+          <w:i/>
+          <w:iCs/>
+          <w:lang w:val="en-US"/>
+        </w:rPr>
+        <w:t>a</w:t>
+      </w:r>
+      <w:proofErr w:type="gramEnd"/>
+      <w:r>
+        <w:rPr>
+          <w:i/>
+          <w:iCs/>
+          <w:lang w:val="en-US"/>
+        </w:rPr>
+        <w:t xml:space="preserve"> </w:t>
       </w:r>
     </w:p>
     <w:p>
@@ -2665,8 +2944,18 @@
           <w:iCs/>
           <w:lang w:val="en-US"/>
         </w:rPr>
-        <w:t>What are its four components, the:</w:t>
-      </w:r>
+        <w:t xml:space="preserve">What are its four components, </w:t>
+      </w:r>
+      <w:proofErr w:type="gramStart"/>
+      <w:r>
+        <w:rPr>
+          <w:i/>
+          <w:iCs/>
+          <w:lang w:val="en-US"/>
+        </w:rPr>
+        <w:t>the:</w:t>
+      </w:r>
+      <w:proofErr w:type="gramEnd"/>
     </w:p>
     <w:p>
       <w:pPr>
@@ -2725,7 +3014,25 @@
           <w:lang w:val="en-US"/>
         </w:rPr>
         <w:tab/>
-        <w:t>P(d|p)</w:t>
+        <w:t>P(</w:t>
+      </w:r>
+      <w:proofErr w:type="spellStart"/>
+      <w:r>
+        <w:rPr>
+          <w:b/>
+          <w:bCs/>
+          <w:lang w:val="en-US"/>
+        </w:rPr>
+        <w:t>d|p</w:t>
+      </w:r>
+      <w:proofErr w:type="spellEnd"/>
+      <w:r>
+        <w:rPr>
+          <w:b/>
+          <w:bCs/>
+          <w:lang w:val="en-US"/>
+        </w:rPr>
+        <w:t>)</w:t>
       </w:r>
     </w:p>
     <w:p>
@@ -2777,7 +3084,25 @@
           <w:lang w:val="en-US"/>
         </w:rPr>
         <w:tab/>
-        <w:t>P(p|d)</w:t>
+        <w:t>P(</w:t>
+      </w:r>
+      <w:proofErr w:type="spellStart"/>
+      <w:r>
+        <w:rPr>
+          <w:b/>
+          <w:bCs/>
+          <w:lang w:val="en-US"/>
+        </w:rPr>
+        <w:t>p|d</w:t>
+      </w:r>
+      <w:proofErr w:type="spellEnd"/>
+      <w:r>
+        <w:rPr>
+          <w:b/>
+          <w:bCs/>
+          <w:lang w:val="en-US"/>
+        </w:rPr>
+        <w:t>)</w:t>
       </w:r>
     </w:p>
     <w:p>
@@ -2883,12 +3208,6 @@
         <w:rPr>
           <w:lang w:val="en-US"/>
         </w:rPr>
-        <w:t xml:space="preserve">getting </w:t>
-      </w:r>
-      <w:r>
-        <w:rPr>
-          <w:lang w:val="en-US"/>
-        </w:rPr>
         <w:t>into</w:t>
       </w:r>
       <w:r>
@@ -2945,7 +3264,7 @@
         <w:rPr>
           <w:lang w:val="en-US"/>
         </w:rPr>
-        <w:t xml:space="preserve"> (well at least I think so)</w:t>
+        <w:t xml:space="preserve"> (at least I think so)</w:t>
       </w:r>
       <w:r>
         <w:rPr>
@@ -3032,7 +3351,21 @@
           <w:lang w:val="en-US"/>
         </w:rPr>
         <w:br/>
-        <w:t>Richard McElreath distinguishes between the 'large world' and the 'small world' of the model. What is the difference? Find some examples (maybe in relation to science) where knowing the difference is really important.</w:t>
+        <w:t xml:space="preserve">Richard </w:t>
+      </w:r>
+      <w:proofErr w:type="spellStart"/>
+      <w:r>
+        <w:rPr>
+          <w:lang w:val="en-US"/>
+        </w:rPr>
+        <w:t>McElreath</w:t>
+      </w:r>
+      <w:proofErr w:type="spellEnd"/>
+      <w:r>
+        <w:rPr>
+          <w:lang w:val="en-US"/>
+        </w:rPr>
+        <w:t xml:space="preserve"> distinguishes between the 'large world' and the 'small world' of the model. What is the difference? Find some examples (maybe in relation to science) where knowing the difference is really important.</w:t>
       </w:r>
     </w:p>
     <w:p>
@@ -3098,8 +3431,16 @@
         <w:rPr>
           <w:lang w:val="en-US"/>
         </w:rPr>
-        <w:t>What is meant by the ancient saying:</w:t>
-      </w:r>
+        <w:t xml:space="preserve">What is meant by the ancient </w:t>
+      </w:r>
+      <w:proofErr w:type="gramStart"/>
+      <w:r>
+        <w:rPr>
+          <w:lang w:val="en-US"/>
+        </w:rPr>
+        <w:t>saying:</w:t>
+      </w:r>
+      <w:proofErr w:type="gramEnd"/>
     </w:p>
     <w:p>
       <w:pPr>
@@ -3280,11 +3621,19 @@
           <w:lang w:val="en-US"/>
         </w:rPr>
       </w:pPr>
-      <w:r>
-        <w:rPr>
-          <w:lang w:val="en-US"/>
-        </w:rPr>
-        <w:t>McElreath points out three ways our inference can go wrong. We can have bad:</w:t>
+      <w:proofErr w:type="spellStart"/>
+      <w:r>
+        <w:rPr>
+          <w:lang w:val="en-US"/>
+        </w:rPr>
+        <w:t>McElreath</w:t>
+      </w:r>
+      <w:proofErr w:type="spellEnd"/>
+      <w:r>
+        <w:rPr>
+          <w:lang w:val="en-US"/>
+        </w:rPr>
+        <w:t xml:space="preserve"> points out three ways our inference can go wrong. We can have bad:</w:t>
       </w:r>
     </w:p>
     <w:p>
@@ -3336,7 +3685,31 @@
         <w:rPr>
           <w:lang w:val="en-US"/>
         </w:rPr>
-        <w:t xml:space="preserve">Give examples of each. Model here also includes the way of estimating parameters. </w:t>
+        <w:t xml:space="preserve">Give examples of each. </w:t>
+      </w:r>
+      <w:r>
+        <w:rPr>
+          <w:lang w:val="en-US"/>
+        </w:rPr>
+        <w:t>'</w:t>
+      </w:r>
+      <w:r>
+        <w:rPr>
+          <w:lang w:val="en-US"/>
+        </w:rPr>
+        <w:t>Model</w:t>
+      </w:r>
+      <w:r>
+        <w:rPr>
+          <w:lang w:val="en-US"/>
+        </w:rPr>
+        <w:t>'</w:t>
+      </w:r>
+      <w:r>
+        <w:rPr>
+          <w:lang w:val="en-US"/>
+        </w:rPr>
+        <w:t xml:space="preserve"> here also includes the way of estimating parameters. </w:t>
       </w:r>
     </w:p>
     <w:p>
@@ -3448,7 +3821,21 @@
         <w:rPr>
           <w:lang w:val="en-US"/>
         </w:rPr>
-        <w:t>(use figures and tables in the book)</w:t>
+        <w:t>(</w:t>
+      </w:r>
+      <w:proofErr w:type="gramStart"/>
+      <w:r>
+        <w:rPr>
+          <w:lang w:val="en-US"/>
+        </w:rPr>
+        <w:t>use</w:t>
+      </w:r>
+      <w:proofErr w:type="gramEnd"/>
+      <w:r>
+        <w:rPr>
+          <w:lang w:val="en-US"/>
+        </w:rPr>
+        <w:t xml:space="preserve"> figures and tables in the book)</w:t>
       </w:r>
     </w:p>
     <w:p>
@@ -3494,7 +3881,21 @@
         <w:rPr>
           <w:lang w:val="en-US"/>
         </w:rPr>
-        <w:t>(use figures and tables in the book)</w:t>
+        <w:t>(</w:t>
+      </w:r>
+      <w:proofErr w:type="gramStart"/>
+      <w:r>
+        <w:rPr>
+          <w:lang w:val="en-US"/>
+        </w:rPr>
+        <w:t>use</w:t>
+      </w:r>
+      <w:proofErr w:type="gramEnd"/>
+      <w:r>
+        <w:rPr>
+          <w:lang w:val="en-US"/>
+        </w:rPr>
+        <w:t xml:space="preserve"> figures and tables in the book)</w:t>
       </w:r>
     </w:p>
     <w:p>

</xml_diff>